<commit_message>
Bring Back Air Strafing
</commit_message>
<xml_diff>
--- a/CITA 312 - Final Project Documentation.docx
+++ b/CITA 312 - Final Project Documentation.docx
@@ -1000,7 +1000,7 @@
       <w:r>
         <w:t xml:space="preserve">Link to GitHub: </w:t>
       </w:r>
-      <w:hyperlink r:id="rId6" w:history="1">
+      <w:hyperlink r:id="rId7" w:history="1">
         <w:r>
           <w:rPr>
             <w:rStyle w:val="Hyperlink"/>
@@ -1090,7 +1090,7 @@
       <w:r>
         <w:t xml:space="preserve">Link to YouTube video: </w:t>
       </w:r>
-      <w:hyperlink r:id="rId7" w:history="1">
+      <w:hyperlink r:id="rId8" w:history="1">
         <w:r>
           <w:rPr>
             <w:rStyle w:val="Hyperlink"/>
@@ -1375,7 +1375,15 @@
         <w:t>bad feeling of the jump by updating the</w:t>
       </w:r>
       <w:r>
-        <w:t xml:space="preserve"> project settings to make the gravity stronger. Now, the jump feels much more lively. I also updated the player movement from applying a velocity to </w:t>
+        <w:t xml:space="preserve"> project settings to make the gravity stronger. Now, the jump feels much </w:t>
+      </w:r>
+      <w:proofErr w:type="gramStart"/>
+      <w:r>
+        <w:t>more lively</w:t>
+      </w:r>
+      <w:proofErr w:type="gramEnd"/>
+      <w:r>
+        <w:t xml:space="preserve">. I also updated the player movement from applying a velocity to </w:t>
       </w:r>
       <w:r>
         <w:t>applying a force and also clamped the minimum and maximum velocity so the player cannot zoom across the map.</w:t>
@@ -1443,7 +1451,23 @@
         <w:t xml:space="preserve">I also need to change how the travel percentage is calculated to get constant velocity through the path. The current method </w:t>
       </w:r>
       <w:r>
-        <w:t xml:space="preserve">gets the platform from point a to b, b to c, and c to d in x amount of time, meaning the velocity of the object is changing each time. I want the platform to from point a to b, b to c, and c to d </w:t>
+        <w:t xml:space="preserve">gets the platform from point a to b, b to c, and c to </w:t>
+      </w:r>
+      <w:proofErr w:type="spellStart"/>
+      <w:r>
+        <w:t>d</w:t>
+      </w:r>
+      <w:proofErr w:type="spellEnd"/>
+      <w:r>
+        <w:t xml:space="preserve"> in x amount of time, meaning the velocity of the object is changing each time. I want the platform to from point a to b, b to c, and c to </w:t>
+      </w:r>
+      <w:proofErr w:type="spellStart"/>
+      <w:r>
+        <w:t>d</w:t>
+      </w:r>
+      <w:proofErr w:type="spellEnd"/>
+      <w:r>
+        <w:t xml:space="preserve"> </w:t>
       </w:r>
       <w:r>
         <w:t>at x velocity.</w:t>
@@ -1664,7 +1688,15 @@
         <w:t xml:space="preserve">I will have to consider if there’s a way to </w:t>
       </w:r>
       <w:r>
-        <w:t xml:space="preserve">move the player without changing my code, but if worse comes to worse I will apply a rigidbody to the platform, disable gravity, use velocity vectors to move the platform, and </w:t>
+        <w:t xml:space="preserve">move the player without changing my code, but if worse comes to worse I will apply a </w:t>
+      </w:r>
+      <w:proofErr w:type="spellStart"/>
+      <w:r>
+        <w:t>rigidbody</w:t>
+      </w:r>
+      <w:proofErr w:type="spellEnd"/>
+      <w:r>
+        <w:t xml:space="preserve"> to the platform, disable gravity, use velocity vectors to move the platform, and </w:t>
       </w:r>
       <w:r>
         <w:t>set the velocity</w:t>
@@ -1695,11 +1727,35 @@
     </w:p>
     <w:p>
       <w:r>
-        <w:t xml:space="preserve">My code is starting to enter the spaghetti phase. I looked up a quick guide on how to set up a pause functionality, and it was as simple as setting the Time.timeScale to 0. However, I had a small bug where the camera would continue panning around the player at the last </w:t>
+        <w:t xml:space="preserve">My code is starting to enter the spaghetti phase. I looked up a quick guide on how to set up a pause functionality, and it was as simple as setting the </w:t>
+      </w:r>
+      <w:proofErr w:type="spellStart"/>
+      <w:r>
+        <w:t>Time.timeScale</w:t>
+      </w:r>
+      <w:proofErr w:type="spellEnd"/>
+      <w:r>
+        <w:t xml:space="preserve"> to 0. However, I had a small bug where the camera would continue panning around the player at the last </w:t>
       </w:r>
       <w:r>
         <w:lastRenderedPageBreak/>
-        <w:t>read input, so I disables the cinemachine brain component when the button was pressed. I did this in a cheap fashion where the camera gets the reference to the PauseCanvas class.</w:t>
+        <w:t xml:space="preserve">read input, so I disables the </w:t>
+      </w:r>
+      <w:proofErr w:type="spellStart"/>
+      <w:r>
+        <w:t>cinemachine</w:t>
+      </w:r>
+      <w:proofErr w:type="spellEnd"/>
+      <w:r>
+        <w:t xml:space="preserve"> brain component when the button was pressed. I did this in a cheap fashion where the camera gets the reference to the </w:t>
+      </w:r>
+      <w:proofErr w:type="spellStart"/>
+      <w:r>
+        <w:t>PauseCanvas</w:t>
+      </w:r>
+      <w:proofErr w:type="spellEnd"/>
+      <w:r>
+        <w:t xml:space="preserve"> class.</w:t>
       </w:r>
     </w:p>
     <w:p/>
@@ -1709,7 +1765,7 @@
       </w:r>
     </w:p>
     <w:p>
-      <w:hyperlink r:id="rId8" w:history="1">
+      <w:hyperlink r:id="rId9" w:history="1">
         <w:r>
           <w:rPr>
             <w:rStyle w:val="Hyperlink"/>
@@ -1723,11 +1779,88 @@
         <w:pStyle w:val="Heading1"/>
       </w:pPr>
       <w:r>
+        <w:t>Commit “</w:t>
+      </w:r>
+      <w:r>
+        <w:t>Add New Platforms</w:t>
+      </w:r>
+      <w:r>
+        <w:t>”:</w:t>
+      </w:r>
+    </w:p>
+    <w:p>
+      <w:r>
+        <w:t>I created a platform folder and added three new types of platforms that have different effects.</w:t>
+      </w:r>
+    </w:p>
+    <w:p>
+      <w:pPr>
+        <w:pStyle w:val="ListParagraph"/>
+        <w:numPr>
+          <w:ilvl w:val="0"/>
+          <w:numId w:val="1"/>
+        </w:numPr>
+      </w:pPr>
+      <w:r>
+        <w:t>Pusher. The pusher platform will apply a force to the player when the player collides with the parent collider. The force direction has two modes: up and away. When the force direction is set to up, the player is pushed in the object’s up vector direction. When the force direction is set to away, a vector between the object’s center and the player is created and the player is pushed along that vector.</w:t>
+      </w:r>
+    </w:p>
+    <w:p>
+      <w:pPr>
+        <w:pStyle w:val="ListParagraph"/>
+        <w:numPr>
+          <w:ilvl w:val="0"/>
+          <w:numId w:val="1"/>
+        </w:numPr>
+      </w:pPr>
+      <w:r>
+        <w:t xml:space="preserve">Upper. The upper platform moves upward when the player steps on it, and it moves downward when the player steps off of it. Something fun the player can do is a big jump off of this. I am unsure if this is because the upper platform is updating the velocity of the player, causing the player to do a bigger jump when they press space, or if the player has many framed where </w:t>
+      </w:r>
+      <w:proofErr w:type="spellStart"/>
+      <w:r>
+        <w:t>isGrounded</w:t>
+      </w:r>
+      <w:proofErr w:type="spellEnd"/>
+      <w:r>
+        <w:t xml:space="preserve"> is set to true since the upper platform is </w:t>
+      </w:r>
+      <w:proofErr w:type="spellStart"/>
+      <w:r>
+        <w:t>Lerping</w:t>
+      </w:r>
+      <w:proofErr w:type="spellEnd"/>
+      <w:r>
+        <w:t xml:space="preserve"> into the player. Either way, it’s fun.</w:t>
+      </w:r>
+    </w:p>
+    <w:p>
+      <w:pPr>
+        <w:pStyle w:val="ListParagraph"/>
+        <w:numPr>
+          <w:ilvl w:val="0"/>
+          <w:numId w:val="1"/>
+        </w:numPr>
+      </w:pPr>
+      <w:r>
+        <w:t>Crusher. Reusing some code from the upper platform, the crusher moves in the object’s up direction with a trigger collider on the top. If the player enters this trigger, they will die.</w:t>
+      </w:r>
+    </w:p>
+    <w:p>
+      <w:r>
+        <w:t>The code is far from perfect, but I wanted to get some ideas into the game quickly rather than spend a lot of time trying to get each platform perfect.</w:t>
+      </w:r>
+    </w:p>
+    <w:p>
+      <w:pPr>
+        <w:pStyle w:val="Heading1"/>
+      </w:pPr>
+      <w:r>
         <w:t>Commit “”:</w:t>
       </w:r>
     </w:p>
+    <w:p/>
     <w:sectPr>
-      <w:footerReference w:type="default" r:id="rId9"/>
+      <w:footerReference w:type="default" r:id="rId10"/>
       <w:pgSz w:w="12240" w:h="15840"/>
       <w:pgMar w:top="1440" w:right="1440" w:bottom="1440" w:left="1440" w:header="720" w:footer="720" w:gutter="0"/>
       <w:pgNumType w:start="0"/>
@@ -1903,6 +2036,100 @@
     </w:p>
   </w:footnote>
 </w:footnotes>
+</file>
+
+<file path=word/numbering.xml><?xml version="1.0" encoding="utf-8"?>
+<w:numbering xmlns:wpc="http://schemas.microsoft.com/office/word/2010/wordprocessingCanvas" xmlns:cx="http://schemas.microsoft.com/office/drawing/2014/chartex" xmlns:cx1="http://schemas.microsoft.com/office/drawing/2015/9/8/chartex" xmlns:cx2="http://schemas.microsoft.com/office/drawing/2015/10/21/chartex" xmlns:cx3="http://schemas.microsoft.com/office/drawing/2016/5/9/chartex" xmlns:cx4="http://schemas.microsoft.com/office/drawing/2016/5/10/chartex" xmlns:cx5="http://schemas.microsoft.com/office/drawing/2016/5/11/chartex" xmlns:cx6="http://schemas.microsoft.com/office/drawing/2016/5/12/chartex" xmlns:cx7="http://schemas.microsoft.com/office/drawing/2016/5/13/chartex" xmlns:cx8="http://schemas.microsoft.com/office/drawing/2016/5/14/chartex" xmlns:mc="http://schemas.openxmlformats.org/markup-compatibility/2006" xmlns:aink="http://schemas.microsoft.com/office/drawing/2016/ink" xmlns:am3d="http://schemas.microsoft.com/office/drawing/2017/model3d" xmlns:o="urn:schemas-microsoft-com:office:office" xmlns:oel="http://schemas.microsoft.com/office/2019/extlst" xmlns:r="http://schemas.openxmlformats.org/officeDocument/2006/relationships" xmlns:m="http://schemas.openxmlformats.org/officeDocument/2006/math" xmlns:v="urn:schemas-microsoft-com:vml" xmlns:wp14="http://schemas.microsoft.com/office/word/2010/wordprocessingDrawing" xmlns:wp="http://schemas.openxmlformats.org/drawingml/2006/wordprocessingDrawing" xmlns:w10="urn:schemas-microsoft-com:office:word" xmlns:w="http://schemas.openxmlformats.org/wordprocessingml/2006/main" xmlns:w14="http://schemas.microsoft.com/office/word/2010/wordml" xmlns:w15="http://schemas.microsoft.com/office/word/2012/wordml" xmlns:w16cex="http://schemas.microsoft.com/office/word/2018/wordml/cex" xmlns:w16cid="http://schemas.microsoft.com/office/word/2016/wordml/cid" xmlns:w16="http://schemas.microsoft.com/office/word/2018/wordml" xmlns:w16du="http://schemas.microsoft.com/office/word/2023/wordml/word16du" xmlns:w16sdtdh="http://schemas.microsoft.com/office/word/2020/wordml/sdtdatahash" xmlns:w16se="http://schemas.microsoft.com/office/word/2015/wordml/symex" xmlns:wpg="http://schemas.microsoft.com/office/word/2010/wordprocessingGroup" xmlns:wpi="http://schemas.microsoft.com/office/word/2010/wordprocessingInk" xmlns:wne="http://schemas.microsoft.com/office/word/2006/wordml" xmlns:wps="http://schemas.microsoft.com/office/word/2010/wordprocessingShape" mc:Ignorable="w14 w15 w16se w16cid w16 w16cex w16sdtdh w16du wp14">
+  <w:abstractNum w:abstractNumId="0" w15:restartNumberingAfterBreak="0">
+    <w:nsid w:val="71701685"/>
+    <w:multiLevelType w:val="hybridMultilevel"/>
+    <w:tmpl w:val="6262BB7E"/>
+    <w:lvl w:ilvl="0" w:tplc="0409000F">
+      <w:start w:val="1"/>
+      <w:numFmt w:val="decimal"/>
+      <w:lvlText w:val="%1."/>
+      <w:lvlJc w:val="left"/>
+      <w:pPr>
+        <w:ind w:left="720" w:hanging="360"/>
+      </w:pPr>
+    </w:lvl>
+    <w:lvl w:ilvl="1" w:tplc="04090019" w:tentative="1">
+      <w:start w:val="1"/>
+      <w:numFmt w:val="lowerLetter"/>
+      <w:lvlText w:val="%2."/>
+      <w:lvlJc w:val="left"/>
+      <w:pPr>
+        <w:ind w:left="1440" w:hanging="360"/>
+      </w:pPr>
+    </w:lvl>
+    <w:lvl w:ilvl="2" w:tplc="0409001B" w:tentative="1">
+      <w:start w:val="1"/>
+      <w:numFmt w:val="lowerRoman"/>
+      <w:lvlText w:val="%3."/>
+      <w:lvlJc w:val="right"/>
+      <w:pPr>
+        <w:ind w:left="2160" w:hanging="180"/>
+      </w:pPr>
+    </w:lvl>
+    <w:lvl w:ilvl="3" w:tplc="0409000F" w:tentative="1">
+      <w:start w:val="1"/>
+      <w:numFmt w:val="decimal"/>
+      <w:lvlText w:val="%4."/>
+      <w:lvlJc w:val="left"/>
+      <w:pPr>
+        <w:ind w:left="2880" w:hanging="360"/>
+      </w:pPr>
+    </w:lvl>
+    <w:lvl w:ilvl="4" w:tplc="04090019" w:tentative="1">
+      <w:start w:val="1"/>
+      <w:numFmt w:val="lowerLetter"/>
+      <w:lvlText w:val="%5."/>
+      <w:lvlJc w:val="left"/>
+      <w:pPr>
+        <w:ind w:left="3600" w:hanging="360"/>
+      </w:pPr>
+    </w:lvl>
+    <w:lvl w:ilvl="5" w:tplc="0409001B" w:tentative="1">
+      <w:start w:val="1"/>
+      <w:numFmt w:val="lowerRoman"/>
+      <w:lvlText w:val="%6."/>
+      <w:lvlJc w:val="right"/>
+      <w:pPr>
+        <w:ind w:left="4320" w:hanging="180"/>
+      </w:pPr>
+    </w:lvl>
+    <w:lvl w:ilvl="6" w:tplc="0409000F" w:tentative="1">
+      <w:start w:val="1"/>
+      <w:numFmt w:val="decimal"/>
+      <w:lvlText w:val="%7."/>
+      <w:lvlJc w:val="left"/>
+      <w:pPr>
+        <w:ind w:left="5040" w:hanging="360"/>
+      </w:pPr>
+    </w:lvl>
+    <w:lvl w:ilvl="7" w:tplc="04090019" w:tentative="1">
+      <w:start w:val="1"/>
+      <w:numFmt w:val="lowerLetter"/>
+      <w:lvlText w:val="%8."/>
+      <w:lvlJc w:val="left"/>
+      <w:pPr>
+        <w:ind w:left="5760" w:hanging="360"/>
+      </w:pPr>
+    </w:lvl>
+    <w:lvl w:ilvl="8" w:tplc="0409001B" w:tentative="1">
+      <w:start w:val="1"/>
+      <w:numFmt w:val="lowerRoman"/>
+      <w:lvlText w:val="%9."/>
+      <w:lvlJc w:val="right"/>
+      <w:pPr>
+        <w:ind w:left="6480" w:hanging="180"/>
+      </w:pPr>
+    </w:lvl>
+  </w:abstractNum>
+  <w:num w:numId="1" w16cid:durableId="11494022">
+    <w:abstractNumId w:val="0"/>
+  </w:num>
+</w:numbering>
 </file>
 
 <file path=word/styles.xml><?xml version="1.0" encoding="utf-8"?>

</xml_diff>

<commit_message>
Add Dropper || Apply Drag To Player Rigidbody
</commit_message>
<xml_diff>
--- a/CITA 312 - Final Project Documentation.docx
+++ b/CITA 312 - Final Project Documentation.docx
@@ -1375,15 +1375,7 @@
         <w:t>bad feeling of the jump by updating the</w:t>
       </w:r>
       <w:r>
-        <w:t xml:space="preserve"> project settings to make the gravity stronger. Now, the jump feels much </w:t>
-      </w:r>
-      <w:proofErr w:type="gramStart"/>
-      <w:r>
-        <w:t>more lively</w:t>
-      </w:r>
-      <w:proofErr w:type="gramEnd"/>
-      <w:r>
-        <w:t xml:space="preserve">. I also updated the player movement from applying a velocity to </w:t>
+        <w:t xml:space="preserve"> project settings to make the gravity stronger. Now, the jump feels much more lively. I also updated the player movement from applying a velocity to </w:t>
       </w:r>
       <w:r>
         <w:t>applying a force and also clamped the minimum and maximum velocity so the player cannot zoom across the map.</w:t>
@@ -1855,10 +1847,25 @@
         <w:pStyle w:val="Heading1"/>
       </w:pPr>
       <w:r>
-        <w:t>Commit “”:</w:t>
-      </w:r>
-    </w:p>
-    <w:p/>
+        <w:t>Commit “</w:t>
+      </w:r>
+      <w:r>
+        <w:t xml:space="preserve">Add Dropper || Apply Drag To Player </w:t>
+      </w:r>
+      <w:proofErr w:type="spellStart"/>
+      <w:r>
+        <w:t>Rigidbody</w:t>
+      </w:r>
+      <w:proofErr w:type="spellEnd"/>
+      <w:r>
+        <w:t>”:</w:t>
+      </w:r>
+    </w:p>
+    <w:p>
+      <w:r>
+        <w:t xml:space="preserve">Droppers added &amp; drag added to the player. Now, the player cannot air strafe as fast as before, but can still gain good speed. </w:t>
+      </w:r>
+    </w:p>
     <w:sectPr>
       <w:footerReference w:type="default" r:id="rId10"/>
       <w:pgSz w:w="12240" w:h="15840"/>

</xml_diff>